<commit_message>
updated word doc with main effects bit.
</commit_message>
<xml_diff>
--- a/SAS_Seismic.docx
+++ b/SAS_Seismic.docx
@@ -911,7 +911,18 @@
       </w:r>
       <w:proofErr w:type="spellEnd"/>
       <w:r>
-        <w:t xml:space="preserve"> – input - categorical</w:t>
+        <w:t xml:space="preserve"> – input </w:t>
+      </w:r>
+      <w:r>
+        <w:t>–</w:t>
+      </w:r>
+      <w:r>
+        <w:t xml:space="preserve"> categorical</w:t>
+      </w:r>
+    </w:p>
+    <w:p>
+      <w:r>
+        <w:t xml:space="preserve">shift – input – binary </w:t>
       </w:r>
     </w:p>
     <w:p/>
@@ -949,22 +960,54 @@
         <w:t xml:space="preserve">  </w:t>
       </w:r>
     </w:p>
+    <w:p/>
+    <w:p>
+      <w:pPr>
+        <w:pStyle w:val="Heading3"/>
+      </w:pPr>
+      <w:r>
+        <w:t>Main Effects</w:t>
+      </w:r>
+    </w:p>
+    <w:p>
+      <w:r>
+        <w:t xml:space="preserve">The </w:t>
+      </w:r>
+      <w:r>
+        <w:t xml:space="preserve">main effects for this study </w:t>
+      </w:r>
+      <w:proofErr w:type="gramStart"/>
+      <w:r>
+        <w:t>are considered to be</w:t>
+      </w:r>
+      <w:proofErr w:type="gramEnd"/>
+      <w:r>
+        <w:t xml:space="preserve"> the all numeric variables, plus </w:t>
+      </w:r>
+      <w:proofErr w:type="spellStart"/>
+      <w:r>
+        <w:t>ghazard</w:t>
+      </w:r>
+      <w:proofErr w:type="spellEnd"/>
+      <w:r>
+        <w:t xml:space="preserve">, </w:t>
+      </w:r>
+      <w:proofErr w:type="spellStart"/>
+      <w:r>
+        <w:t>seismoacoustic</w:t>
+      </w:r>
+      <w:proofErr w:type="spellEnd"/>
+      <w:r>
+        <w:t xml:space="preserve"> and shift.  </w:t>
+      </w:r>
+      <w:r>
+        <w:t>This stands to reason, since numerical energy readings and shift activity type all seem like they would impact the number of hazardous seismic events in the next shift.  The nbumps class of variables are left out for more advanced models, since the resonance and frequency ranges could have a multitude of confounding variables that we, without significant mining expertise, would miss.</w:t>
+      </w:r>
+    </w:p>
+    <w:p/>
     <w:p>
       <w:bookmarkStart w:id="0" w:name="_GoBack"/>
       <w:bookmarkEnd w:id="0"/>
-    </w:p>
-    <w:p>
-      <w:pPr>
-        <w:pStyle w:val="Heading3"/>
-      </w:pPr>
-      <w:r>
-        <w:t>Main Effects</w:t>
-      </w:r>
-    </w:p>
-    <w:p>
-      <w:r>
-        <w:t xml:space="preserve">The ‘nbumps’ </w:t>
-      </w:r>
     </w:p>
     <w:p/>
     <w:p/>

</xml_diff>